<commit_message>
Palette changed to CBF. Docs updated accordingly
</commit_message>
<xml_diff>
--- a/Pulsar Otago Getting Started v1.0.docx
+++ b/Pulsar Otago Getting Started v1.0.docx
@@ -1,6 +1,6 @@
 
 <file path=word/document.xml><?xml version="1.0" encoding="utf-8"?>
-<w:document xmlns:wpc="http://schemas.microsoft.com/office/word/2010/wordprocessingCanvas" xmlns:cx="http://schemas.microsoft.com/office/drawing/2014/chartex" xmlns:cx1="http://schemas.microsoft.com/office/drawing/2015/9/8/chartex" xmlns:cx2="http://schemas.microsoft.com/office/drawing/2015/10/21/chartex" xmlns:cx3="http://schemas.microsoft.com/office/drawing/2016/5/9/chartex" xmlns:cx4="http://schemas.microsoft.com/office/drawing/2016/5/10/chartex" xmlns:cx5="http://schemas.microsoft.com/office/drawing/2016/5/11/chartex" xmlns:cx6="http://schemas.microsoft.com/office/drawing/2016/5/12/chartex" xmlns:cx7="http://schemas.microsoft.com/office/drawing/2016/5/13/chartex" xmlns:cx8="http://schemas.microsoft.com/office/drawing/2016/5/14/chartex" xmlns:mc="http://schemas.openxmlformats.org/markup-compatibility/2006" xmlns:aink="http://schemas.microsoft.com/office/drawing/2016/ink" xmlns:am3d="http://schemas.microsoft.com/office/drawing/2017/model3d" xmlns:o="urn:schemas-microsoft-com:office:office" xmlns:r="http://schemas.openxmlformats.org/officeDocument/2006/relationships" xmlns:m="http://schemas.openxmlformats.org/officeDocument/2006/math" xmlns:v="urn:schemas-microsoft-com:vml" xmlns:wp14="http://schemas.microsoft.com/office/word/2010/wordprocessingDrawing" xmlns:wp="http://schemas.openxmlformats.org/drawingml/2006/wordprocessingDrawing" xmlns:w10="urn:schemas-microsoft-com:office:word" xmlns:w="http://schemas.openxmlformats.org/wordprocessingml/2006/main" xmlns:w14="http://schemas.microsoft.com/office/word/2010/wordml" xmlns:w15="http://schemas.microsoft.com/office/word/2012/wordml" xmlns:w16cex="http://schemas.microsoft.com/office/word/2018/wordml/cex" xmlns:w16cid="http://schemas.microsoft.com/office/word/2016/wordml/cid" xmlns:w16="http://schemas.microsoft.com/office/word/2018/wordml" xmlns:w16sdtdh="http://schemas.microsoft.com/office/word/2020/wordml/sdtdatahash" xmlns:w16se="http://schemas.microsoft.com/office/word/2015/wordml/symex" xmlns:wpg="http://schemas.microsoft.com/office/word/2010/wordprocessingGroup" xmlns:wpi="http://schemas.microsoft.com/office/word/2010/wordprocessingInk" xmlns:wne="http://schemas.microsoft.com/office/word/2006/wordml" xmlns:wps="http://schemas.microsoft.com/office/word/2010/wordprocessingShape" mc:Ignorable="w14 w15 w16se w16cid w16 w16cex w16sdtdh wp14">
+<w:document xmlns:wpc="http://schemas.microsoft.com/office/word/2010/wordprocessingCanvas" xmlns:cx="http://schemas.microsoft.com/office/drawing/2014/chartex" xmlns:cx1="http://schemas.microsoft.com/office/drawing/2015/9/8/chartex" xmlns:mc="http://schemas.openxmlformats.org/markup-compatibility/2006" xmlns:o="urn:schemas-microsoft-com:office:office" xmlns:r="http://schemas.openxmlformats.org/officeDocument/2006/relationships" xmlns:m="http://schemas.openxmlformats.org/officeDocument/2006/math" xmlns:v="urn:schemas-microsoft-com:vml" xmlns:wp14="http://schemas.microsoft.com/office/word/2010/wordprocessingDrawing" xmlns:wp="http://schemas.openxmlformats.org/drawingml/2006/wordprocessingDrawing" xmlns:w10="urn:schemas-microsoft-com:office:word" xmlns:w="http://schemas.openxmlformats.org/wordprocessingml/2006/main" xmlns:w14="http://schemas.microsoft.com/office/word/2010/wordml" xmlns:w15="http://schemas.microsoft.com/office/word/2012/wordml" xmlns:w16se="http://schemas.microsoft.com/office/word/2015/wordml/symex" xmlns:wpg="http://schemas.microsoft.com/office/word/2010/wordprocessingGroup" xmlns:wpi="http://schemas.microsoft.com/office/word/2010/wordprocessingInk" xmlns:wne="http://schemas.microsoft.com/office/word/2006/wordml" xmlns:wps="http://schemas.microsoft.com/office/word/2010/wordprocessingShape" mc:Ignorable="w14 w15 w16se wp14">
   <w:body>
     <w:p>
       <w:pPr>
@@ -841,13 +841,22 @@
         <w:t xml:space="preserve">Pulsar Otago </w:t>
       </w:r>
       <w:r>
-        <w:t xml:space="preserve">screen shot is shown below. This image shows one of six animals from an input file containing simulated data. </w:t>
+        <w:t xml:space="preserve">screen shot is shown below. This image shows one of six animals from an input file </w:t>
+      </w:r>
+      <w:proofErr w:type="gramStart"/>
+      <w:r>
+        <w:t>containing</w:t>
+      </w:r>
+      <w:proofErr w:type="gramEnd"/>
+      <w:r>
+        <w:t xml:space="preserve"> simulated data. </w:t>
       </w:r>
     </w:p>
     <w:p>
       <w:r>
         <w:rPr>
           <w:noProof/>
+          <w:lang w:eastAsia="en-NZ"/>
         </w:rPr>
         <w:drawing>
           <wp:inline distT="0" distB="0" distL="0" distR="0" wp14:anchorId="5676A930" wp14:editId="21458D5A">
@@ -935,7 +944,21 @@
         <w:t xml:space="preserve"> or Run Pulsar Batch, as appropriate. </w:t>
       </w:r>
       <w:r>
-        <w:t xml:space="preserve">Different animal results are displayed by navigating between multiple tabs, which are labelled with each animal’s ID. Points identified as being in pulses are printed in red. Ambiguous pulses at the start or end of the series are printed in green. The nadir points against which amplitude is computed are printed in purple. Output files are saved to </w:t>
+        <w:t xml:space="preserve">Different animal results are displayed by navigating between multiple tabs, which are labelled with each animal’s ID. Points identified as being in pulses are printed in red. Ambiguous pulses at the start or end of the series are printed in </w:t>
+      </w:r>
+      <w:r>
+        <w:t>yellow</w:t>
+      </w:r>
+      <w:r>
+        <w:t xml:space="preserve">. The nadir points against which amplitude is computed are printed in </w:t>
+      </w:r>
+      <w:r>
+        <w:t>blue</w:t>
+      </w:r>
+      <w:bookmarkStart w:id="1" w:name="_GoBack"/>
+      <w:bookmarkEnd w:id="1"/>
+      <w:r>
+        <w:t xml:space="preserve">. Output files are saved to </w:t>
       </w:r>
       <w:r>
         <w:t>the R project folder when running locally, or via an ordinary file download dialogue when using the remote version.</w:t>
@@ -948,14 +971,14 @@
           <w:rFonts w:asciiTheme="minorHAnsi" w:hAnsiTheme="minorHAnsi" w:cstheme="minorHAnsi"/>
         </w:rPr>
       </w:pPr>
-      <w:bookmarkStart w:id="1" w:name="_Toc75952822"/>
+      <w:bookmarkStart w:id="2" w:name="_Toc75952822"/>
       <w:r>
         <w:rPr>
           <w:rFonts w:asciiTheme="minorHAnsi" w:hAnsiTheme="minorHAnsi" w:cstheme="minorHAnsi"/>
         </w:rPr>
         <w:t>Local Installation</w:t>
       </w:r>
-      <w:bookmarkEnd w:id="1"/>
+      <w:bookmarkEnd w:id="2"/>
     </w:p>
     <w:p>
       <w:pPr>
@@ -1193,7 +1216,7 @@
           <w:rFonts w:asciiTheme="minorHAnsi" w:hAnsiTheme="minorHAnsi" w:cstheme="minorHAnsi"/>
         </w:rPr>
       </w:pPr>
-      <w:bookmarkStart w:id="2" w:name="_Toc75952823"/>
+      <w:bookmarkStart w:id="3" w:name="_Toc75952823"/>
       <w:r>
         <w:rPr>
           <w:rFonts w:asciiTheme="minorHAnsi" w:hAnsiTheme="minorHAnsi" w:cstheme="minorHAnsi"/>
@@ -1212,7 +1235,7 @@
         </w:rPr>
         <w:t xml:space="preserve"> onto your computer (if not already installed)</w:t>
       </w:r>
-      <w:bookmarkEnd w:id="2"/>
+      <w:bookmarkEnd w:id="3"/>
     </w:p>
     <w:p>
       <w:pPr>
@@ -1367,7 +1390,7 @@
               </wp:anchor>
             </w:drawing>
           </mc:Choice>
-          <mc:Fallback>
+          <mc:Fallback xmlns:w16sdtdh="http://schemas.microsoft.com/office/word/2020/wordml/sdtdatahash" xmlns:w16="http://schemas.microsoft.com/office/word/2018/wordml" xmlns:w16cid="http://schemas.microsoft.com/office/word/2016/wordml/cid" xmlns:w16cex="http://schemas.microsoft.com/office/word/2018/wordml/cex" xmlns:am3d="http://schemas.microsoft.com/office/drawing/2017/model3d" xmlns:aink="http://schemas.microsoft.com/office/drawing/2016/ink" xmlns:cx8="http://schemas.microsoft.com/office/drawing/2016/5/14/chartex" xmlns:cx7="http://schemas.microsoft.com/office/drawing/2016/5/13/chartex" xmlns:cx6="http://schemas.microsoft.com/office/drawing/2016/5/12/chartex" xmlns:cx5="http://schemas.microsoft.com/office/drawing/2016/5/11/chartex" xmlns:cx4="http://schemas.microsoft.com/office/drawing/2016/5/10/chartex" xmlns:cx3="http://schemas.microsoft.com/office/drawing/2016/5/9/chartex" xmlns:cx2="http://schemas.microsoft.com/office/drawing/2015/10/21/chartex">
             <w:pict>
               <v:shapetype w14:anchorId="4BCF082C" id="_x0000_t32" coordsize="21600,21600" o:spt="32" o:oned="t" path="m,l21600,21600e" filled="f">
                 <v:path arrowok="t" fillok="f" o:connecttype="none"/>
@@ -1463,7 +1486,7 @@
               </wp:anchor>
             </w:drawing>
           </mc:Choice>
-          <mc:Fallback>
+          <mc:Fallback xmlns:w16sdtdh="http://schemas.microsoft.com/office/word/2020/wordml/sdtdatahash" xmlns:w16="http://schemas.microsoft.com/office/word/2018/wordml" xmlns:w16cid="http://schemas.microsoft.com/office/word/2016/wordml/cid" xmlns:w16cex="http://schemas.microsoft.com/office/word/2018/wordml/cex" xmlns:am3d="http://schemas.microsoft.com/office/drawing/2017/model3d" xmlns:aink="http://schemas.microsoft.com/office/drawing/2016/ink" xmlns:cx8="http://schemas.microsoft.com/office/drawing/2016/5/14/chartex" xmlns:cx7="http://schemas.microsoft.com/office/drawing/2016/5/13/chartex" xmlns:cx6="http://schemas.microsoft.com/office/drawing/2016/5/12/chartex" xmlns:cx5="http://schemas.microsoft.com/office/drawing/2016/5/11/chartex" xmlns:cx4="http://schemas.microsoft.com/office/drawing/2016/5/10/chartex" xmlns:cx3="http://schemas.microsoft.com/office/drawing/2016/5/9/chartex" xmlns:cx2="http://schemas.microsoft.com/office/drawing/2015/10/21/chartex">
             <w:pict>
               <v:shape w14:anchorId="2A939DF5" id="AutoShape 2" o:spid="_x0000_s1026" type="#_x0000_t32" style="position:absolute;margin-left:80.65pt;margin-top:37.75pt;width:50.4pt;height:36.6pt;flip:x y;z-index:251658240;visibility:visible;mso-wrap-style:square;mso-width-percent:0;mso-height-percent:0;mso-wrap-distance-left:9pt;mso-wrap-distance-top:0;mso-wrap-distance-right:9pt;mso-wrap-distance-bottom:0;mso-position-horizontal:absolute;mso-position-horizontal-relative:text;mso-position-vertical:absolute;mso-position-vertical-relative:text;mso-width-percent:0;mso-height-percent:0;mso-width-relative:page;mso-height-relative:page" o:gfxdata="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" strokecolor="red" strokeweight="3pt">
                 <v:stroke endarrow="block"/>
@@ -1673,7 +1696,7 @@
           <w:rFonts w:asciiTheme="minorHAnsi" w:hAnsiTheme="minorHAnsi" w:cstheme="minorHAnsi"/>
         </w:rPr>
       </w:pPr>
-      <w:bookmarkStart w:id="3" w:name="_Toc75952824"/>
+      <w:bookmarkStart w:id="4" w:name="_Toc75952824"/>
       <w:r>
         <w:rPr>
           <w:rFonts w:asciiTheme="minorHAnsi" w:hAnsiTheme="minorHAnsi" w:cstheme="minorHAnsi"/>
@@ -1686,7 +1709,7 @@
         </w:rPr>
         <w:t xml:space="preserve"> onto your computer (if not already installed)</w:t>
       </w:r>
-      <w:bookmarkEnd w:id="3"/>
+      <w:bookmarkEnd w:id="4"/>
     </w:p>
     <w:p>
       <w:pPr>
@@ -1726,7 +1749,21 @@
         <w:rPr>
           <w:rFonts w:cstheme="minorHAnsi"/>
         </w:rPr>
-        <w:t>click the Download button for the Free version.</w:t>
+        <w:t xml:space="preserve">click the Download button for the </w:t>
+      </w:r>
+      <w:proofErr w:type="gramStart"/>
+      <w:r>
+        <w:rPr>
+          <w:rFonts w:cstheme="minorHAnsi"/>
+        </w:rPr>
+        <w:t>Free</w:t>
+      </w:r>
+      <w:proofErr w:type="gramEnd"/>
+      <w:r>
+        <w:rPr>
+          <w:rFonts w:cstheme="minorHAnsi"/>
+        </w:rPr>
+        <w:t xml:space="preserve"> version.</w:t>
       </w:r>
     </w:p>
     <w:p>
@@ -1805,7 +1842,7 @@
               </wp:anchor>
             </w:drawing>
           </mc:Choice>
-          <mc:Fallback>
+          <mc:Fallback xmlns:w16sdtdh="http://schemas.microsoft.com/office/word/2020/wordml/sdtdatahash" xmlns:w16="http://schemas.microsoft.com/office/word/2018/wordml" xmlns:w16cid="http://schemas.microsoft.com/office/word/2016/wordml/cid" xmlns:w16cex="http://schemas.microsoft.com/office/word/2018/wordml/cex" xmlns:am3d="http://schemas.microsoft.com/office/drawing/2017/model3d" xmlns:aink="http://schemas.microsoft.com/office/drawing/2016/ink" xmlns:cx8="http://schemas.microsoft.com/office/drawing/2016/5/14/chartex" xmlns:cx7="http://schemas.microsoft.com/office/drawing/2016/5/13/chartex" xmlns:cx6="http://schemas.microsoft.com/office/drawing/2016/5/12/chartex" xmlns:cx5="http://schemas.microsoft.com/office/drawing/2016/5/11/chartex" xmlns:cx4="http://schemas.microsoft.com/office/drawing/2016/5/10/chartex" xmlns:cx3="http://schemas.microsoft.com/office/drawing/2016/5/9/chartex" xmlns:cx2="http://schemas.microsoft.com/office/drawing/2015/10/21/chartex">
             <w:pict>
               <v:shape w14:anchorId="73423610" id="AutoShape 4" o:spid="_x0000_s1026" type="#_x0000_t32" style="position:absolute;margin-left:150.55pt;margin-top:60.45pt;width:37.9pt;height:37.85pt;z-index:251660288;visibility:visible;mso-wrap-style:square;mso-width-percent:0;mso-height-percent:0;mso-wrap-distance-left:9pt;mso-wrap-distance-top:0;mso-wrap-distance-right:9pt;mso-wrap-distance-bottom:0;mso-position-horizontal:absolute;mso-position-horizontal-relative:text;mso-position-vertical:absolute;mso-position-vertical-relative:text;mso-width-percent:0;mso-height-percent:0;mso-width-relative:page;mso-height-relative:page" o:gfxdata="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" strokecolor="red">
                 <v:stroke endarrow="block"/>
@@ -1991,7 +2028,7 @@
               </wp:anchor>
             </w:drawing>
           </mc:Choice>
-          <mc:Fallback>
+          <mc:Fallback xmlns:w16sdtdh="http://schemas.microsoft.com/office/word/2020/wordml/sdtdatahash" xmlns:w16="http://schemas.microsoft.com/office/word/2018/wordml" xmlns:w16cid="http://schemas.microsoft.com/office/word/2016/wordml/cid" xmlns:w16cex="http://schemas.microsoft.com/office/word/2018/wordml/cex" xmlns:am3d="http://schemas.microsoft.com/office/drawing/2017/model3d" xmlns:aink="http://schemas.microsoft.com/office/drawing/2016/ink" xmlns:cx8="http://schemas.microsoft.com/office/drawing/2016/5/14/chartex" xmlns:cx7="http://schemas.microsoft.com/office/drawing/2016/5/13/chartex" xmlns:cx6="http://schemas.microsoft.com/office/drawing/2016/5/12/chartex" xmlns:cx5="http://schemas.microsoft.com/office/drawing/2016/5/11/chartex" xmlns:cx4="http://schemas.microsoft.com/office/drawing/2016/5/10/chartex" xmlns:cx3="http://schemas.microsoft.com/office/drawing/2016/5/9/chartex" xmlns:cx2="http://schemas.microsoft.com/office/drawing/2015/10/21/chartex">
             <w:pict>
               <v:shape w14:anchorId="18E5C083" id="AutoShape 6" o:spid="_x0000_s1026" type="#_x0000_t32" style="position:absolute;margin-left:310.35pt;margin-top:64.4pt;width:26.6pt;height:31.8pt;flip:x y;z-index:251662336;visibility:visible;mso-wrap-style:square;mso-width-percent:0;mso-height-percent:0;mso-wrap-distance-left:9pt;mso-wrap-distance-top:0;mso-wrap-distance-right:9pt;mso-wrap-distance-bottom:0;mso-position-horizontal:absolute;mso-position-horizontal-relative:text;mso-position-vertical:absolute;mso-position-vertical-relative:text;mso-width-percent:0;mso-height-percent:0;mso-width-relative:page;mso-height-relative:page" o:gfxdata="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" strokecolor="red">
                 <v:stroke endarrow="block"/>
@@ -2068,7 +2105,7 @@
               </wp:anchor>
             </w:drawing>
           </mc:Choice>
-          <mc:Fallback>
+          <mc:Fallback xmlns:w16sdtdh="http://schemas.microsoft.com/office/word/2020/wordml/sdtdatahash" xmlns:w16="http://schemas.microsoft.com/office/word/2018/wordml" xmlns:w16cid="http://schemas.microsoft.com/office/word/2016/wordml/cid" xmlns:w16cex="http://schemas.microsoft.com/office/word/2018/wordml/cex" xmlns:am3d="http://schemas.microsoft.com/office/drawing/2017/model3d" xmlns:aink="http://schemas.microsoft.com/office/drawing/2016/ink" xmlns:cx8="http://schemas.microsoft.com/office/drawing/2016/5/14/chartex" xmlns:cx7="http://schemas.microsoft.com/office/drawing/2016/5/13/chartex" xmlns:cx6="http://schemas.microsoft.com/office/drawing/2016/5/12/chartex" xmlns:cx5="http://schemas.microsoft.com/office/drawing/2016/5/11/chartex" xmlns:cx4="http://schemas.microsoft.com/office/drawing/2016/5/10/chartex" xmlns:cx3="http://schemas.microsoft.com/office/drawing/2016/5/9/chartex" xmlns:cx2="http://schemas.microsoft.com/office/drawing/2015/10/21/chartex">
             <w:pict>
               <v:shape w14:anchorId="08A211CC" id="AutoShape 5" o:spid="_x0000_s1026" type="#_x0000_t32" style="position:absolute;margin-left:76.7pt;margin-top:67.75pt;width:26.6pt;height:31.8pt;flip:x y;z-index:251661312;visibility:visible;mso-wrap-style:square;mso-width-percent:0;mso-height-percent:0;mso-wrap-distance-left:9pt;mso-wrap-distance-top:0;mso-wrap-distance-right:9pt;mso-wrap-distance-bottom:0;mso-position-horizontal:absolute;mso-position-horizontal-relative:text;mso-position-vertical:absolute;mso-position-vertical-relative:text;mso-width-percent:0;mso-height-percent:0;mso-width-relative:page;mso-height-relative:page" o:gfxdata="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" strokecolor="red">
                 <v:stroke endarrow="block"/>
@@ -2264,7 +2301,7 @@
           <w:rFonts w:asciiTheme="minorHAnsi" w:hAnsiTheme="minorHAnsi" w:cstheme="minorHAnsi"/>
         </w:rPr>
       </w:pPr>
-      <w:bookmarkStart w:id="4" w:name="_Toc75952825"/>
+      <w:bookmarkStart w:id="5" w:name="_Toc75952825"/>
       <w:r>
         <w:rPr>
           <w:rFonts w:asciiTheme="minorHAnsi" w:hAnsiTheme="minorHAnsi" w:cstheme="minorHAnsi"/>
@@ -2301,7 +2338,7 @@
         </w:rPr>
         <w:t xml:space="preserve"> onto your computer</w:t>
       </w:r>
-      <w:bookmarkEnd w:id="4"/>
+      <w:bookmarkEnd w:id="5"/>
     </w:p>
     <w:p>
       <w:pPr>
@@ -2326,7 +2363,23 @@
           <w:rFonts w:cstheme="minorHAnsi"/>
           <w:color w:val="auto"/>
         </w:rPr>
-        <w:t xml:space="preserve"> source code is available in a git repo at </w:t>
+        <w:t xml:space="preserve"> source code is available in a </w:t>
+      </w:r>
+      <w:proofErr w:type="spellStart"/>
+      <w:r>
+        <w:rPr>
+          <w:rFonts w:cstheme="minorHAnsi"/>
+          <w:color w:val="auto"/>
+        </w:rPr>
+        <w:t>git</w:t>
+      </w:r>
+      <w:proofErr w:type="spellEnd"/>
+      <w:r>
+        <w:rPr>
+          <w:rFonts w:cstheme="minorHAnsi"/>
+          <w:color w:val="auto"/>
+        </w:rPr>
+        <w:t xml:space="preserve"> repo at </w:t>
       </w:r>
       <w:hyperlink r:id="rId19" w:history="1">
         <w:r>
@@ -2425,7 +2478,7 @@
               </wp:anchor>
             </w:drawing>
           </mc:Choice>
-          <mc:Fallback>
+          <mc:Fallback xmlns:w16sdtdh="http://schemas.microsoft.com/office/word/2020/wordml/sdtdatahash" xmlns:w16="http://schemas.microsoft.com/office/word/2018/wordml" xmlns:w16cid="http://schemas.microsoft.com/office/word/2016/wordml/cid" xmlns:w16cex="http://schemas.microsoft.com/office/word/2018/wordml/cex" xmlns:am3d="http://schemas.microsoft.com/office/drawing/2017/model3d" xmlns:aink="http://schemas.microsoft.com/office/drawing/2016/ink" xmlns:cx8="http://schemas.microsoft.com/office/drawing/2016/5/14/chartex" xmlns:cx7="http://schemas.microsoft.com/office/drawing/2016/5/13/chartex" xmlns:cx6="http://schemas.microsoft.com/office/drawing/2016/5/12/chartex" xmlns:cx5="http://schemas.microsoft.com/office/drawing/2016/5/11/chartex" xmlns:cx4="http://schemas.microsoft.com/office/drawing/2016/5/10/chartex" xmlns:cx3="http://schemas.microsoft.com/office/drawing/2016/5/9/chartex" xmlns:cx2="http://schemas.microsoft.com/office/drawing/2015/10/21/chartex">
             <w:pict>
               <v:shapetype w14:anchorId="5F9F6E6E" id="_x0000_t32" coordsize="21600,21600" o:spt="32" o:oned="t" path="m,l21600,21600e" filled="f">
                 <v:path arrowok="t" fillok="f" o:connecttype="none"/>
@@ -2506,7 +2559,7 @@
               </wp:anchor>
             </w:drawing>
           </mc:Choice>
-          <mc:Fallback>
+          <mc:Fallback xmlns:w16sdtdh="http://schemas.microsoft.com/office/word/2020/wordml/sdtdatahash" xmlns:w16="http://schemas.microsoft.com/office/word/2018/wordml" xmlns:w16cid="http://schemas.microsoft.com/office/word/2016/wordml/cid" xmlns:w16cex="http://schemas.microsoft.com/office/word/2018/wordml/cex" xmlns:am3d="http://schemas.microsoft.com/office/drawing/2017/model3d" xmlns:aink="http://schemas.microsoft.com/office/drawing/2016/ink" xmlns:cx8="http://schemas.microsoft.com/office/drawing/2016/5/14/chartex" xmlns:cx7="http://schemas.microsoft.com/office/drawing/2016/5/13/chartex" xmlns:cx6="http://schemas.microsoft.com/office/drawing/2016/5/12/chartex" xmlns:cx5="http://schemas.microsoft.com/office/drawing/2016/5/11/chartex" xmlns:cx4="http://schemas.microsoft.com/office/drawing/2016/5/10/chartex" xmlns:cx3="http://schemas.microsoft.com/office/drawing/2016/5/9/chartex" xmlns:cx2="http://schemas.microsoft.com/office/drawing/2015/10/21/chartex">
             <w:pict>
               <v:shape w14:anchorId="7FA6B28B" id="AutoShape 5" o:spid="_x0000_s1026" type="#_x0000_t32" style="position:absolute;margin-left:308.65pt;margin-top:59.75pt;width:28.45pt;height:17.95pt;flip:y;z-index:251679744;visibility:visible;mso-wrap-style:square;mso-width-percent:0;mso-height-percent:0;mso-wrap-distance-left:9pt;mso-wrap-distance-top:0;mso-wrap-distance-right:9pt;mso-wrap-distance-bottom:0;mso-position-horizontal:absolute;mso-position-horizontal-relative:text;mso-position-vertical:absolute;mso-position-vertical-relative:text;mso-width-percent:0;mso-height-percent:0;mso-width-relative:page;mso-height-relative:page" o:gfxdata="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" strokecolor="red">
                 <v:stroke endarrow="block"/>
@@ -2518,6 +2571,7 @@
       <w:r>
         <w:rPr>
           <w:noProof/>
+          <w:lang w:eastAsia="en-NZ"/>
         </w:rPr>
         <w:drawing>
           <wp:inline distT="0" distB="0" distL="0" distR="0" wp14:anchorId="09BF805D" wp14:editId="59D1B675">
@@ -2576,8 +2630,19 @@
           <w:sz w:val="18"/>
           <w:szCs w:val="18"/>
         </w:rPr>
-        <w:t>Downloading the Pulsar Otago source code from github</w:t>
-      </w:r>
+        <w:t xml:space="preserve">Downloading the Pulsar Otago source code from </w:t>
+      </w:r>
+      <w:proofErr w:type="spellStart"/>
+      <w:r>
+        <w:rPr>
+          <w:b/>
+          <w:bCs/>
+          <w:sz w:val="18"/>
+          <w:szCs w:val="18"/>
+        </w:rPr>
+        <w:t>github</w:t>
+      </w:r>
+      <w:proofErr w:type="spellEnd"/>
       <w:r>
         <w:rPr>
           <w:b/>
@@ -2631,14 +2696,14 @@
           <w:rFonts w:asciiTheme="minorHAnsi" w:hAnsiTheme="minorHAnsi" w:cstheme="minorHAnsi"/>
         </w:rPr>
       </w:pPr>
-      <w:bookmarkStart w:id="5" w:name="_Toc75952826"/>
+      <w:bookmarkStart w:id="6" w:name="_Toc75952826"/>
       <w:r>
         <w:rPr>
           <w:rFonts w:asciiTheme="minorHAnsi" w:hAnsiTheme="minorHAnsi" w:cstheme="minorHAnsi"/>
         </w:rPr>
         <w:t>Open the Project</w:t>
       </w:r>
-      <w:bookmarkEnd w:id="5"/>
+      <w:bookmarkEnd w:id="6"/>
     </w:p>
     <w:p>
       <w:pPr>
@@ -2686,6 +2751,7 @@
         </w:rPr>
         <w:t xml:space="preserve">The inner folder </w:t>
       </w:r>
+      <w:proofErr w:type="spellStart"/>
       <w:r>
         <w:rPr>
           <w:rFonts w:cstheme="minorHAnsi"/>
@@ -2702,12 +2768,14 @@
         </w:rPr>
         <w:t>R</w:t>
       </w:r>
+      <w:proofErr w:type="spellEnd"/>
       <w:r>
         <w:rPr>
           <w:rFonts w:cstheme="minorHAnsi"/>
         </w:rPr>
         <w:t xml:space="preserve"> is the formal R package containing the computational code files. Files </w:t>
       </w:r>
+      <w:proofErr w:type="spellStart"/>
       <w:r>
         <w:rPr>
           <w:rFonts w:cstheme="minorHAnsi"/>
@@ -2716,12 +2784,14 @@
         </w:rPr>
         <w:t>app.R</w:t>
       </w:r>
+      <w:proofErr w:type="spellEnd"/>
       <w:r>
         <w:rPr>
           <w:rFonts w:cstheme="minorHAnsi"/>
         </w:rPr>
         <w:t xml:space="preserve"> and </w:t>
       </w:r>
+      <w:proofErr w:type="spellStart"/>
       <w:r>
         <w:rPr>
           <w:rFonts w:cstheme="minorHAnsi"/>
@@ -2730,6 +2800,7 @@
         </w:rPr>
         <w:t>pulsar_shiny.RProj</w:t>
       </w:r>
+      <w:proofErr w:type="spellEnd"/>
       <w:r>
         <w:rPr>
           <w:rFonts w:cstheme="minorHAnsi"/>
@@ -2761,6 +2832,7 @@
         </w:rPr>
         <w:t xml:space="preserve">on </w:t>
       </w:r>
+      <w:proofErr w:type="spellStart"/>
       <w:r>
         <w:rPr>
           <w:rFonts w:cstheme="minorHAnsi"/>
@@ -2768,6 +2840,7 @@
         </w:rPr>
         <w:t>pulsaR_shiny.Rproj</w:t>
       </w:r>
+      <w:proofErr w:type="spellEnd"/>
     </w:p>
     <w:p>
       <w:pPr>
@@ -2845,7 +2918,7 @@
               </wp:anchor>
             </w:drawing>
           </mc:Choice>
-          <mc:Fallback>
+          <mc:Fallback xmlns:w16sdtdh="http://schemas.microsoft.com/office/word/2020/wordml/sdtdatahash" xmlns:w16="http://schemas.microsoft.com/office/word/2018/wordml" xmlns:w16cid="http://schemas.microsoft.com/office/word/2016/wordml/cid" xmlns:w16cex="http://schemas.microsoft.com/office/word/2018/wordml/cex" xmlns:am3d="http://schemas.microsoft.com/office/drawing/2017/model3d" xmlns:aink="http://schemas.microsoft.com/office/drawing/2016/ink" xmlns:cx8="http://schemas.microsoft.com/office/drawing/2016/5/14/chartex" xmlns:cx7="http://schemas.microsoft.com/office/drawing/2016/5/13/chartex" xmlns:cx6="http://schemas.microsoft.com/office/drawing/2016/5/12/chartex" xmlns:cx5="http://schemas.microsoft.com/office/drawing/2016/5/11/chartex" xmlns:cx4="http://schemas.microsoft.com/office/drawing/2016/5/10/chartex" xmlns:cx3="http://schemas.microsoft.com/office/drawing/2016/5/9/chartex" xmlns:cx2="http://schemas.microsoft.com/office/drawing/2015/10/21/chartex">
             <w:pict>
               <v:shapetype w14:anchorId="579E5567" id="_x0000_t32" coordsize="21600,21600" o:spt="32" o:oned="t" path="m,l21600,21600e" filled="f">
                 <v:path arrowok="t" fillok="f" o:connecttype="none"/>
@@ -2926,7 +2999,7 @@
               </wp:anchor>
             </w:drawing>
           </mc:Choice>
-          <mc:Fallback>
+          <mc:Fallback xmlns:w16sdtdh="http://schemas.microsoft.com/office/word/2020/wordml/sdtdatahash" xmlns:w16="http://schemas.microsoft.com/office/word/2018/wordml" xmlns:w16cid="http://schemas.microsoft.com/office/word/2016/wordml/cid" xmlns:w16cex="http://schemas.microsoft.com/office/word/2018/wordml/cex" xmlns:am3d="http://schemas.microsoft.com/office/drawing/2017/model3d" xmlns:aink="http://schemas.microsoft.com/office/drawing/2016/ink" xmlns:cx8="http://schemas.microsoft.com/office/drawing/2016/5/14/chartex" xmlns:cx7="http://schemas.microsoft.com/office/drawing/2016/5/13/chartex" xmlns:cx6="http://schemas.microsoft.com/office/drawing/2016/5/12/chartex" xmlns:cx5="http://schemas.microsoft.com/office/drawing/2016/5/11/chartex" xmlns:cx4="http://schemas.microsoft.com/office/drawing/2016/5/10/chartex" xmlns:cx3="http://schemas.microsoft.com/office/drawing/2016/5/9/chartex" xmlns:cx2="http://schemas.microsoft.com/office/drawing/2015/10/21/chartex">
             <w:pict>
               <v:shape w14:anchorId="24865F66" id="AutoShape 5" o:spid="_x0000_s1026" type="#_x0000_t32" style="position:absolute;margin-left:71.45pt;margin-top:107.3pt;width:44.55pt;height:4.05pt;flip:x y;z-index:251671552;visibility:visible;mso-wrap-style:square;mso-width-percent:0;mso-height-percent:0;mso-wrap-distance-left:9pt;mso-wrap-distance-top:0;mso-wrap-distance-right:9pt;mso-wrap-distance-bottom:0;mso-position-horizontal:absolute;mso-position-horizontal-relative:text;mso-position-vertical:absolute;mso-position-vertical-relative:text;mso-width-percent:0;mso-height-percent:0;mso-width-relative:page;mso-height-relative:page" o:gfxdata="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" strokecolor="red">
                 <v:stroke endarrow="block"/>
@@ -3003,7 +3076,7 @@
               </wp:anchor>
             </w:drawing>
           </mc:Choice>
-          <mc:Fallback>
+          <mc:Fallback xmlns:w16sdtdh="http://schemas.microsoft.com/office/word/2020/wordml/sdtdatahash" xmlns:w16="http://schemas.microsoft.com/office/word/2018/wordml" xmlns:w16cid="http://schemas.microsoft.com/office/word/2016/wordml/cid" xmlns:w16cex="http://schemas.microsoft.com/office/word/2018/wordml/cex" xmlns:am3d="http://schemas.microsoft.com/office/drawing/2017/model3d" xmlns:aink="http://schemas.microsoft.com/office/drawing/2016/ink" xmlns:cx8="http://schemas.microsoft.com/office/drawing/2016/5/14/chartex" xmlns:cx7="http://schemas.microsoft.com/office/drawing/2016/5/13/chartex" xmlns:cx6="http://schemas.microsoft.com/office/drawing/2016/5/12/chartex" xmlns:cx5="http://schemas.microsoft.com/office/drawing/2016/5/11/chartex" xmlns:cx4="http://schemas.microsoft.com/office/drawing/2016/5/10/chartex" xmlns:cx3="http://schemas.microsoft.com/office/drawing/2016/5/9/chartex" xmlns:cx2="http://schemas.microsoft.com/office/drawing/2015/10/21/chartex">
             <w:pict>
               <v:shape w14:anchorId="1B017042" id="AutoShape 5" o:spid="_x0000_s1026" type="#_x0000_t32" style="position:absolute;margin-left:68.35pt;margin-top:54.4pt;width:41.2pt;height:8.7pt;flip:x y;z-index:251667456;visibility:visible;mso-wrap-style:square;mso-width-percent:0;mso-height-percent:0;mso-wrap-distance-left:9pt;mso-wrap-distance-top:0;mso-wrap-distance-right:9pt;mso-wrap-distance-bottom:0;mso-position-horizontal:absolute;mso-position-horizontal-relative:text;mso-position-vertical:absolute;mso-position-vertical-relative:text;mso-width-percent:0;mso-height-percent:0;mso-width-relative:page;mso-height-relative:page" o:gfxdata="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" strokecolor="red">
                 <v:stroke endarrow="block"/>
@@ -3016,6 +3089,7 @@
         <w:rPr>
           <w:rFonts w:cstheme="minorHAnsi"/>
           <w:noProof/>
+          <w:lang w:eastAsia="en-NZ"/>
         </w:rPr>
         <w:drawing>
           <wp:inline distT="0" distB="0" distL="0" distR="0" wp14:anchorId="1660F145" wp14:editId="53AEEDF9">
@@ -3134,6 +3208,7 @@
         <w:rPr>
           <w:rFonts w:cstheme="minorHAnsi"/>
           <w:noProof/>
+          <w:lang w:eastAsia="en-NZ"/>
         </w:rPr>
         <w:drawing>
           <wp:inline distT="0" distB="0" distL="0" distR="0" wp14:anchorId="27BCE6AC" wp14:editId="0B2B2329">
@@ -3214,14 +3289,14 @@
           <w:rFonts w:asciiTheme="minorHAnsi" w:hAnsiTheme="minorHAnsi" w:cstheme="minorHAnsi"/>
         </w:rPr>
       </w:pPr>
-      <w:bookmarkStart w:id="6" w:name="_Toc75952827"/>
+      <w:bookmarkStart w:id="7" w:name="_Toc75952827"/>
       <w:r>
         <w:rPr>
           <w:rFonts w:asciiTheme="minorHAnsi" w:hAnsiTheme="minorHAnsi" w:cstheme="minorHAnsi"/>
         </w:rPr>
         <w:t>Run the Tool</w:t>
       </w:r>
-      <w:bookmarkEnd w:id="6"/>
+      <w:bookmarkEnd w:id="7"/>
     </w:p>
     <w:p>
       <w:pPr>
@@ -3257,12 +3332,21 @@
         </w:rPr>
         <w:t xml:space="preserve"> tab in that pane. Note the file called </w:t>
       </w:r>
+      <w:proofErr w:type="spellStart"/>
       <w:r>
         <w:rPr>
           <w:rFonts w:cstheme="minorHAnsi"/>
           <w:b/>
         </w:rPr>
-        <w:t xml:space="preserve">app.r. </w:t>
+        <w:t>app.r</w:t>
+      </w:r>
+      <w:proofErr w:type="spellEnd"/>
+      <w:r>
+        <w:rPr>
+          <w:rFonts w:cstheme="minorHAnsi"/>
+          <w:b/>
+        </w:rPr>
+        <w:t xml:space="preserve">. </w:t>
       </w:r>
       <w:r>
         <w:rPr>
@@ -3373,7 +3457,7 @@
               </wp:anchor>
             </w:drawing>
           </mc:Choice>
-          <mc:Fallback>
+          <mc:Fallback xmlns:w16sdtdh="http://schemas.microsoft.com/office/word/2020/wordml/sdtdatahash" xmlns:w16="http://schemas.microsoft.com/office/word/2018/wordml" xmlns:w16cid="http://schemas.microsoft.com/office/word/2016/wordml/cid" xmlns:w16cex="http://schemas.microsoft.com/office/word/2018/wordml/cex" xmlns:am3d="http://schemas.microsoft.com/office/drawing/2017/model3d" xmlns:aink="http://schemas.microsoft.com/office/drawing/2016/ink" xmlns:cx8="http://schemas.microsoft.com/office/drawing/2016/5/14/chartex" xmlns:cx7="http://schemas.microsoft.com/office/drawing/2016/5/13/chartex" xmlns:cx6="http://schemas.microsoft.com/office/drawing/2016/5/12/chartex" xmlns:cx5="http://schemas.microsoft.com/office/drawing/2016/5/11/chartex" xmlns:cx4="http://schemas.microsoft.com/office/drawing/2016/5/10/chartex" xmlns:cx3="http://schemas.microsoft.com/office/drawing/2016/5/9/chartex" xmlns:cx2="http://schemas.microsoft.com/office/drawing/2015/10/21/chartex">
             <w:pict>
               <v:shape w14:anchorId="75DCECAF" id="AutoShape 9" o:spid="_x0000_s1026" type="#_x0000_t32" style="position:absolute;margin-left:213.3pt;margin-top:36.3pt;width:31.7pt;height:20.75pt;flip:y;z-index:251685888;visibility:visible;mso-wrap-style:square;mso-width-percent:0;mso-height-percent:0;mso-wrap-distance-left:9pt;mso-wrap-distance-top:0;mso-wrap-distance-right:9pt;mso-wrap-distance-bottom:0;mso-position-horizontal:absolute;mso-position-horizontal-relative:text;mso-position-vertical:absolute;mso-position-vertical-relative:text;mso-width-percent:0;mso-height-percent:0;mso-width-relative:page;mso-height-relative:page" o:gfxdata="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" strokecolor="red">
                 <v:stroke endarrow="block"/>
@@ -3450,7 +3534,7 @@
               </wp:anchor>
             </w:drawing>
           </mc:Choice>
-          <mc:Fallback>
+          <mc:Fallback xmlns:w16sdtdh="http://schemas.microsoft.com/office/word/2020/wordml/sdtdatahash" xmlns:w16="http://schemas.microsoft.com/office/word/2018/wordml" xmlns:w16cid="http://schemas.microsoft.com/office/word/2016/wordml/cid" xmlns:w16cex="http://schemas.microsoft.com/office/word/2018/wordml/cex" xmlns:am3d="http://schemas.microsoft.com/office/drawing/2017/model3d" xmlns:aink="http://schemas.microsoft.com/office/drawing/2016/ink" xmlns:cx8="http://schemas.microsoft.com/office/drawing/2016/5/14/chartex" xmlns:cx7="http://schemas.microsoft.com/office/drawing/2016/5/13/chartex" xmlns:cx6="http://schemas.microsoft.com/office/drawing/2016/5/12/chartex" xmlns:cx5="http://schemas.microsoft.com/office/drawing/2016/5/11/chartex" xmlns:cx4="http://schemas.microsoft.com/office/drawing/2016/5/10/chartex" xmlns:cx3="http://schemas.microsoft.com/office/drawing/2016/5/9/chartex" xmlns:cx2="http://schemas.microsoft.com/office/drawing/2015/10/21/chartex">
             <w:pict>
               <v:shape w14:anchorId="31940165" id="AutoShape 9" o:spid="_x0000_s1026" type="#_x0000_t32" style="position:absolute;margin-left:319.75pt;margin-top:153.1pt;width:33.35pt;height:23.2pt;flip:x y;z-index:251683840;visibility:visible;mso-wrap-style:square;mso-width-percent:0;mso-height-percent:0;mso-wrap-distance-left:9pt;mso-wrap-distance-top:0;mso-wrap-distance-right:9pt;mso-wrap-distance-bottom:0;mso-position-horizontal:absolute;mso-position-horizontal-relative:text;mso-position-vertical:absolute;mso-position-vertical-relative:text;mso-width-percent:0;mso-height-percent:0;mso-width-relative:page;mso-height-relative:page" o:gfxdata="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" strokecolor="red">
                 <v:stroke endarrow="block"/>
@@ -3463,6 +3547,7 @@
         <w:rPr>
           <w:rFonts w:cstheme="minorHAnsi"/>
           <w:noProof/>
+          <w:lang w:eastAsia="en-NZ"/>
         </w:rPr>
         <w:drawing>
           <wp:inline distT="0" distB="0" distL="0" distR="0" wp14:anchorId="02A5B008" wp14:editId="75D52DBA">
@@ -3523,7 +3608,27 @@
           <w:sz w:val="18"/>
           <w:szCs w:val="18"/>
         </w:rPr>
-        <w:t>File app.R Selected</w:t>
+        <w:t xml:space="preserve">File </w:t>
+      </w:r>
+      <w:proofErr w:type="spellStart"/>
+      <w:r>
+        <w:rPr>
+          <w:rFonts w:cstheme="minorHAnsi"/>
+          <w:b/>
+          <w:sz w:val="18"/>
+          <w:szCs w:val="18"/>
+        </w:rPr>
+        <w:t>app.R</w:t>
+      </w:r>
+      <w:proofErr w:type="spellEnd"/>
+      <w:r>
+        <w:rPr>
+          <w:rFonts w:cstheme="minorHAnsi"/>
+          <w:b/>
+          <w:sz w:val="18"/>
+          <w:szCs w:val="18"/>
+        </w:rPr>
+        <w:t xml:space="preserve"> Selected</w:t>
       </w:r>
     </w:p>
     <w:p>
@@ -3643,7 +3748,7 @@
 </file>
 
 <file path=word/endnotes.xml><?xml version="1.0" encoding="utf-8"?>
-<w:endnotes xmlns:wpc="http://schemas.microsoft.com/office/word/2010/wordprocessingCanvas" xmlns:cx="http://schemas.microsoft.com/office/drawing/2014/chartex" xmlns:cx1="http://schemas.microsoft.com/office/drawing/2015/9/8/chartex" xmlns:cx2="http://schemas.microsoft.com/office/drawing/2015/10/21/chartex" xmlns:cx3="http://schemas.microsoft.com/office/drawing/2016/5/9/chartex" xmlns:cx4="http://schemas.microsoft.com/office/drawing/2016/5/10/chartex" xmlns:cx5="http://schemas.microsoft.com/office/drawing/2016/5/11/chartex" xmlns:cx6="http://schemas.microsoft.com/office/drawing/2016/5/12/chartex" xmlns:cx7="http://schemas.microsoft.com/office/drawing/2016/5/13/chartex" xmlns:cx8="http://schemas.microsoft.com/office/drawing/2016/5/14/chartex" xmlns:mc="http://schemas.openxmlformats.org/markup-compatibility/2006" xmlns:aink="http://schemas.microsoft.com/office/drawing/2016/ink" xmlns:am3d="http://schemas.microsoft.com/office/drawing/2017/model3d" xmlns:o="urn:schemas-microsoft-com:office:office" xmlns:r="http://schemas.openxmlformats.org/officeDocument/2006/relationships" xmlns:m="http://schemas.openxmlformats.org/officeDocument/2006/math" xmlns:v="urn:schemas-microsoft-com:vml" xmlns:wp14="http://schemas.microsoft.com/office/word/2010/wordprocessingDrawing" xmlns:wp="http://schemas.openxmlformats.org/drawingml/2006/wordprocessingDrawing" xmlns:w10="urn:schemas-microsoft-com:office:word" xmlns:w="http://schemas.openxmlformats.org/wordprocessingml/2006/main" xmlns:w14="http://schemas.microsoft.com/office/word/2010/wordml" xmlns:w15="http://schemas.microsoft.com/office/word/2012/wordml" xmlns:w16cex="http://schemas.microsoft.com/office/word/2018/wordml/cex" xmlns:w16cid="http://schemas.microsoft.com/office/word/2016/wordml/cid" xmlns:w16="http://schemas.microsoft.com/office/word/2018/wordml" xmlns:w16sdtdh="http://schemas.microsoft.com/office/word/2020/wordml/sdtdatahash" xmlns:w16se="http://schemas.microsoft.com/office/word/2015/wordml/symex" xmlns:wpg="http://schemas.microsoft.com/office/word/2010/wordprocessingGroup" xmlns:wpi="http://schemas.microsoft.com/office/word/2010/wordprocessingInk" xmlns:wne="http://schemas.microsoft.com/office/word/2006/wordml" xmlns:wps="http://schemas.microsoft.com/office/word/2010/wordprocessingShape" mc:Ignorable="w14 w15 w16se w16cid w16 w16cex w16sdtdh wp14">
+<w:endnotes xmlns:wpc="http://schemas.microsoft.com/office/word/2010/wordprocessingCanvas" xmlns:cx="http://schemas.microsoft.com/office/drawing/2014/chartex" xmlns:cx1="http://schemas.microsoft.com/office/drawing/2015/9/8/chartex" xmlns:mc="http://schemas.openxmlformats.org/markup-compatibility/2006" xmlns:o="urn:schemas-microsoft-com:office:office" xmlns:r="http://schemas.openxmlformats.org/officeDocument/2006/relationships" xmlns:m="http://schemas.openxmlformats.org/officeDocument/2006/math" xmlns:v="urn:schemas-microsoft-com:vml" xmlns:wp14="http://schemas.microsoft.com/office/word/2010/wordprocessingDrawing" xmlns:wp="http://schemas.openxmlformats.org/drawingml/2006/wordprocessingDrawing" xmlns:w10="urn:schemas-microsoft-com:office:word" xmlns:w="http://schemas.openxmlformats.org/wordprocessingml/2006/main" xmlns:w14="http://schemas.microsoft.com/office/word/2010/wordml" xmlns:w15="http://schemas.microsoft.com/office/word/2012/wordml" xmlns:w16se="http://schemas.microsoft.com/office/word/2015/wordml/symex" xmlns:wpg="http://schemas.microsoft.com/office/word/2010/wordprocessingGroup" xmlns:wpi="http://schemas.microsoft.com/office/word/2010/wordprocessingInk" xmlns:wne="http://schemas.microsoft.com/office/word/2006/wordml" xmlns:wps="http://schemas.microsoft.com/office/word/2010/wordprocessingShape" mc:Ignorable="w14 w15 w16se wp14">
   <w:endnote w:type="separator" w:id="-1">
     <w:p>
       <w:pPr>
@@ -3668,7 +3773,7 @@
 </file>
 
 <file path=word/footnotes.xml><?xml version="1.0" encoding="utf-8"?>
-<w:footnotes xmlns:wpc="http://schemas.microsoft.com/office/word/2010/wordprocessingCanvas" xmlns:cx="http://schemas.microsoft.com/office/drawing/2014/chartex" xmlns:cx1="http://schemas.microsoft.com/office/drawing/2015/9/8/chartex" xmlns:cx2="http://schemas.microsoft.com/office/drawing/2015/10/21/chartex" xmlns:cx3="http://schemas.microsoft.com/office/drawing/2016/5/9/chartex" xmlns:cx4="http://schemas.microsoft.com/office/drawing/2016/5/10/chartex" xmlns:cx5="http://schemas.microsoft.com/office/drawing/2016/5/11/chartex" xmlns:cx6="http://schemas.microsoft.com/office/drawing/2016/5/12/chartex" xmlns:cx7="http://schemas.microsoft.com/office/drawing/2016/5/13/chartex" xmlns:cx8="http://schemas.microsoft.com/office/drawing/2016/5/14/chartex" xmlns:mc="http://schemas.openxmlformats.org/markup-compatibility/2006" xmlns:aink="http://schemas.microsoft.com/office/drawing/2016/ink" xmlns:am3d="http://schemas.microsoft.com/office/drawing/2017/model3d" xmlns:o="urn:schemas-microsoft-com:office:office" xmlns:r="http://schemas.openxmlformats.org/officeDocument/2006/relationships" xmlns:m="http://schemas.openxmlformats.org/officeDocument/2006/math" xmlns:v="urn:schemas-microsoft-com:vml" xmlns:wp14="http://schemas.microsoft.com/office/word/2010/wordprocessingDrawing" xmlns:wp="http://schemas.openxmlformats.org/drawingml/2006/wordprocessingDrawing" xmlns:w10="urn:schemas-microsoft-com:office:word" xmlns:w="http://schemas.openxmlformats.org/wordprocessingml/2006/main" xmlns:w14="http://schemas.microsoft.com/office/word/2010/wordml" xmlns:w15="http://schemas.microsoft.com/office/word/2012/wordml" xmlns:w16cex="http://schemas.microsoft.com/office/word/2018/wordml/cex" xmlns:w16cid="http://schemas.microsoft.com/office/word/2016/wordml/cid" xmlns:w16="http://schemas.microsoft.com/office/word/2018/wordml" xmlns:w16sdtdh="http://schemas.microsoft.com/office/word/2020/wordml/sdtdatahash" xmlns:w16se="http://schemas.microsoft.com/office/word/2015/wordml/symex" xmlns:wpg="http://schemas.microsoft.com/office/word/2010/wordprocessingGroup" xmlns:wpi="http://schemas.microsoft.com/office/word/2010/wordprocessingInk" xmlns:wne="http://schemas.microsoft.com/office/word/2006/wordml" xmlns:wps="http://schemas.microsoft.com/office/word/2010/wordprocessingShape" mc:Ignorable="w14 w15 w16se w16cid w16 w16cex w16sdtdh wp14">
+<w:footnotes xmlns:wpc="http://schemas.microsoft.com/office/word/2010/wordprocessingCanvas" xmlns:cx="http://schemas.microsoft.com/office/drawing/2014/chartex" xmlns:cx1="http://schemas.microsoft.com/office/drawing/2015/9/8/chartex" xmlns:mc="http://schemas.openxmlformats.org/markup-compatibility/2006" xmlns:o="urn:schemas-microsoft-com:office:office" xmlns:r="http://schemas.openxmlformats.org/officeDocument/2006/relationships" xmlns:m="http://schemas.openxmlformats.org/officeDocument/2006/math" xmlns:v="urn:schemas-microsoft-com:vml" xmlns:wp14="http://schemas.microsoft.com/office/word/2010/wordprocessingDrawing" xmlns:wp="http://schemas.openxmlformats.org/drawingml/2006/wordprocessingDrawing" xmlns:w10="urn:schemas-microsoft-com:office:word" xmlns:w="http://schemas.openxmlformats.org/wordprocessingml/2006/main" xmlns:w14="http://schemas.microsoft.com/office/word/2010/wordml" xmlns:w15="http://schemas.microsoft.com/office/word/2012/wordml" xmlns:w16se="http://schemas.microsoft.com/office/word/2015/wordml/symex" xmlns:wpg="http://schemas.microsoft.com/office/word/2010/wordprocessingGroup" xmlns:wpi="http://schemas.microsoft.com/office/word/2010/wordprocessingInk" xmlns:wne="http://schemas.microsoft.com/office/word/2006/wordml" xmlns:wps="http://schemas.microsoft.com/office/word/2010/wordprocessingShape" mc:Ignorable="w14 w15 w16se wp14">
   <w:footnote w:type="separator" w:id="-1">
     <w:p>
       <w:pPr>
@@ -3693,7 +3798,7 @@
 </file>
 
 <file path=word/header1.xml><?xml version="1.0" encoding="utf-8"?>
-<w:hdr xmlns:wpc="http://schemas.microsoft.com/office/word/2010/wordprocessingCanvas" xmlns:cx="http://schemas.microsoft.com/office/drawing/2014/chartex" xmlns:cx1="http://schemas.microsoft.com/office/drawing/2015/9/8/chartex" xmlns:cx2="http://schemas.microsoft.com/office/drawing/2015/10/21/chartex" xmlns:cx3="http://schemas.microsoft.com/office/drawing/2016/5/9/chartex" xmlns:cx4="http://schemas.microsoft.com/office/drawing/2016/5/10/chartex" xmlns:cx5="http://schemas.microsoft.com/office/drawing/2016/5/11/chartex" xmlns:cx6="http://schemas.microsoft.com/office/drawing/2016/5/12/chartex" xmlns:cx7="http://schemas.microsoft.com/office/drawing/2016/5/13/chartex" xmlns:cx8="http://schemas.microsoft.com/office/drawing/2016/5/14/chartex" xmlns:mc="http://schemas.openxmlformats.org/markup-compatibility/2006" xmlns:aink="http://schemas.microsoft.com/office/drawing/2016/ink" xmlns:am3d="http://schemas.microsoft.com/office/drawing/2017/model3d" xmlns:o="urn:schemas-microsoft-com:office:office" xmlns:r="http://schemas.openxmlformats.org/officeDocument/2006/relationships" xmlns:m="http://schemas.openxmlformats.org/officeDocument/2006/math" xmlns:v="urn:schemas-microsoft-com:vml" xmlns:wp14="http://schemas.microsoft.com/office/word/2010/wordprocessingDrawing" xmlns:wp="http://schemas.openxmlformats.org/drawingml/2006/wordprocessingDrawing" xmlns:w10="urn:schemas-microsoft-com:office:word" xmlns:w="http://schemas.openxmlformats.org/wordprocessingml/2006/main" xmlns:w14="http://schemas.microsoft.com/office/word/2010/wordml" xmlns:w15="http://schemas.microsoft.com/office/word/2012/wordml" xmlns:w16cex="http://schemas.microsoft.com/office/word/2018/wordml/cex" xmlns:w16cid="http://schemas.microsoft.com/office/word/2016/wordml/cid" xmlns:w16="http://schemas.microsoft.com/office/word/2018/wordml" xmlns:w16sdtdh="http://schemas.microsoft.com/office/word/2020/wordml/sdtdatahash" xmlns:w16se="http://schemas.microsoft.com/office/word/2015/wordml/symex" xmlns:wpg="http://schemas.microsoft.com/office/word/2010/wordprocessingGroup" xmlns:wpi="http://schemas.microsoft.com/office/word/2010/wordprocessingInk" xmlns:wne="http://schemas.microsoft.com/office/word/2006/wordml" xmlns:wps="http://schemas.microsoft.com/office/word/2010/wordprocessingShape" mc:Ignorable="w14 w15 w16se w16cid w16 w16cex w16sdtdh wp14">
+<w:hdr xmlns:wpc="http://schemas.microsoft.com/office/word/2010/wordprocessingCanvas" xmlns:cx="http://schemas.microsoft.com/office/drawing/2014/chartex" xmlns:cx1="http://schemas.microsoft.com/office/drawing/2015/9/8/chartex" xmlns:mc="http://schemas.openxmlformats.org/markup-compatibility/2006" xmlns:o="urn:schemas-microsoft-com:office:office" xmlns:r="http://schemas.openxmlformats.org/officeDocument/2006/relationships" xmlns:m="http://schemas.openxmlformats.org/officeDocument/2006/math" xmlns:v="urn:schemas-microsoft-com:vml" xmlns:wp14="http://schemas.microsoft.com/office/word/2010/wordprocessingDrawing" xmlns:wp="http://schemas.openxmlformats.org/drawingml/2006/wordprocessingDrawing" xmlns:w10="urn:schemas-microsoft-com:office:word" xmlns:w="http://schemas.openxmlformats.org/wordprocessingml/2006/main" xmlns:w14="http://schemas.microsoft.com/office/word/2010/wordml" xmlns:w15="http://schemas.microsoft.com/office/word/2012/wordml" xmlns:w16se="http://schemas.microsoft.com/office/word/2015/wordml/symex" xmlns:wpg="http://schemas.microsoft.com/office/word/2010/wordprocessingGroup" xmlns:wpi="http://schemas.microsoft.com/office/word/2010/wordprocessingInk" xmlns:wne="http://schemas.microsoft.com/office/word/2006/wordml" xmlns:wps="http://schemas.microsoft.com/office/word/2010/wordprocessingShape" mc:Ignorable="w14 w15 w16se wp14">
   <w:p>
     <w:pPr>
       <w:pStyle w:val="Header"/>
@@ -3714,7 +3819,7 @@
 </file>
 
 <file path=word/numbering.xml><?xml version="1.0" encoding="utf-8"?>
-<w:numbering xmlns:wpc="http://schemas.microsoft.com/office/word/2010/wordprocessingCanvas" xmlns:cx="http://schemas.microsoft.com/office/drawing/2014/chartex" xmlns:cx1="http://schemas.microsoft.com/office/drawing/2015/9/8/chartex" xmlns:cx2="http://schemas.microsoft.com/office/drawing/2015/10/21/chartex" xmlns:cx3="http://schemas.microsoft.com/office/drawing/2016/5/9/chartex" xmlns:cx4="http://schemas.microsoft.com/office/drawing/2016/5/10/chartex" xmlns:cx5="http://schemas.microsoft.com/office/drawing/2016/5/11/chartex" xmlns:cx6="http://schemas.microsoft.com/office/drawing/2016/5/12/chartex" xmlns:cx7="http://schemas.microsoft.com/office/drawing/2016/5/13/chartex" xmlns:cx8="http://schemas.microsoft.com/office/drawing/2016/5/14/chartex" xmlns:mc="http://schemas.openxmlformats.org/markup-compatibility/2006" xmlns:aink="http://schemas.microsoft.com/office/drawing/2016/ink" xmlns:am3d="http://schemas.microsoft.com/office/drawing/2017/model3d" xmlns:o="urn:schemas-microsoft-com:office:office" xmlns:r="http://schemas.openxmlformats.org/officeDocument/2006/relationships" xmlns:m="http://schemas.openxmlformats.org/officeDocument/2006/math" xmlns:v="urn:schemas-microsoft-com:vml" xmlns:wp14="http://schemas.microsoft.com/office/word/2010/wordprocessingDrawing" xmlns:wp="http://schemas.openxmlformats.org/drawingml/2006/wordprocessingDrawing" xmlns:w10="urn:schemas-microsoft-com:office:word" xmlns:w="http://schemas.openxmlformats.org/wordprocessingml/2006/main" xmlns:w14="http://schemas.microsoft.com/office/word/2010/wordml" xmlns:w15="http://schemas.microsoft.com/office/word/2012/wordml" xmlns:w16cex="http://schemas.microsoft.com/office/word/2018/wordml/cex" xmlns:w16cid="http://schemas.microsoft.com/office/word/2016/wordml/cid" xmlns:w16="http://schemas.microsoft.com/office/word/2018/wordml" xmlns:w16sdtdh="http://schemas.microsoft.com/office/word/2020/wordml/sdtdatahash" xmlns:w16se="http://schemas.microsoft.com/office/word/2015/wordml/symex" xmlns:wpg="http://schemas.microsoft.com/office/word/2010/wordprocessingGroup" xmlns:wpi="http://schemas.microsoft.com/office/word/2010/wordprocessingInk" xmlns:wne="http://schemas.microsoft.com/office/word/2006/wordml" xmlns:wps="http://schemas.microsoft.com/office/word/2010/wordprocessingShape" mc:Ignorable="w14 w15 w16se w16cid w16 w16cex w16sdtdh wp14">
+<w:numbering xmlns:wpc="http://schemas.microsoft.com/office/word/2010/wordprocessingCanvas" xmlns:cx="http://schemas.microsoft.com/office/drawing/2014/chartex" xmlns:cx1="http://schemas.microsoft.com/office/drawing/2015/9/8/chartex" xmlns:mc="http://schemas.openxmlformats.org/markup-compatibility/2006" xmlns:o="urn:schemas-microsoft-com:office:office" xmlns:r="http://schemas.openxmlformats.org/officeDocument/2006/relationships" xmlns:m="http://schemas.openxmlformats.org/officeDocument/2006/math" xmlns:v="urn:schemas-microsoft-com:vml" xmlns:wp14="http://schemas.microsoft.com/office/word/2010/wordprocessingDrawing" xmlns:wp="http://schemas.openxmlformats.org/drawingml/2006/wordprocessingDrawing" xmlns:w10="urn:schemas-microsoft-com:office:word" xmlns:w="http://schemas.openxmlformats.org/wordprocessingml/2006/main" xmlns:w14="http://schemas.microsoft.com/office/word/2010/wordml" xmlns:w15="http://schemas.microsoft.com/office/word/2012/wordml" xmlns:w16se="http://schemas.microsoft.com/office/word/2015/wordml/symex" xmlns:wpg="http://schemas.microsoft.com/office/word/2010/wordprocessingGroup" xmlns:wpi="http://schemas.microsoft.com/office/word/2010/wordprocessingInk" xmlns:wne="http://schemas.microsoft.com/office/word/2006/wordml" xmlns:wps="http://schemas.microsoft.com/office/word/2010/wordprocessingShape" mc:Ignorable="w14 w15 w16se wp14">
   <w:abstractNum w:abstractNumId="0" w15:restartNumberingAfterBreak="0">
     <w:nsid w:val="02FB1702"/>
     <w:multiLevelType w:val="hybridMultilevel"/>
@@ -4486,7 +4591,7 @@
 </file>
 
 <file path=word/styles.xml><?xml version="1.0" encoding="utf-8"?>
-<w:styles xmlns:mc="http://schemas.openxmlformats.org/markup-compatibility/2006" xmlns:r="http://schemas.openxmlformats.org/officeDocument/2006/relationships" xmlns:w="http://schemas.openxmlformats.org/wordprocessingml/2006/main" xmlns:w14="http://schemas.microsoft.com/office/word/2010/wordml" xmlns:w15="http://schemas.microsoft.com/office/word/2012/wordml" xmlns:w16cex="http://schemas.microsoft.com/office/word/2018/wordml/cex" xmlns:w16cid="http://schemas.microsoft.com/office/word/2016/wordml/cid" xmlns:w16="http://schemas.microsoft.com/office/word/2018/wordml" xmlns:w16sdtdh="http://schemas.microsoft.com/office/word/2020/wordml/sdtdatahash" xmlns:w16se="http://schemas.microsoft.com/office/word/2015/wordml/symex" mc:Ignorable="w14 w15 w16se w16cid w16 w16cex w16sdtdh">
+<w:styles xmlns:mc="http://schemas.openxmlformats.org/markup-compatibility/2006" xmlns:r="http://schemas.openxmlformats.org/officeDocument/2006/relationships" xmlns:w="http://schemas.openxmlformats.org/wordprocessingml/2006/main" xmlns:w14="http://schemas.microsoft.com/office/word/2010/wordml" xmlns:w15="http://schemas.microsoft.com/office/word/2012/wordml" xmlns:w16se="http://schemas.microsoft.com/office/word/2015/wordml/symex" mc:Ignorable="w14 w15 w16se">
   <w:docDefaults>
     <w:rPrDefault>
       <w:rPr>
@@ -4502,7 +4607,7 @@
       </w:pPr>
     </w:pPrDefault>
   </w:docDefaults>
-  <w:latentStyles w:defLockedState="0" w:defUIPriority="99" w:defSemiHidden="0" w:defUnhideWhenUsed="0" w:defQFormat="0" w:count="376">
+  <w:latentStyles w:defLockedState="0" w:defUIPriority="99" w:defSemiHidden="0" w:defUnhideWhenUsed="0" w:defQFormat="0" w:count="371">
     <w:lsdException w:name="Normal" w:uiPriority="0" w:qFormat="1"/>
     <w:lsdException w:name="heading 1" w:uiPriority="9" w:qFormat="1"/>
     <w:lsdException w:name="heading 2" w:semiHidden="1" w:uiPriority="9" w:unhideWhenUsed="1" w:qFormat="1"/>
@@ -4874,11 +4979,6 @@
     <w:lsdException w:name="List Table 5 Dark Accent 6" w:uiPriority="50"/>
     <w:lsdException w:name="List Table 6 Colorful Accent 6" w:uiPriority="51"/>
     <w:lsdException w:name="List Table 7 Colorful Accent 6" w:uiPriority="52"/>
-    <w:lsdException w:name="Mention" w:semiHidden="1" w:unhideWhenUsed="1"/>
-    <w:lsdException w:name="Smart Hyperlink" w:semiHidden="1" w:unhideWhenUsed="1"/>
-    <w:lsdException w:name="Hashtag" w:semiHidden="1" w:unhideWhenUsed="1"/>
-    <w:lsdException w:name="Unresolved Mention" w:semiHidden="1" w:unhideWhenUsed="1"/>
-    <w:lsdException w:name="Smart Link" w:semiHidden="1" w:unhideWhenUsed="1"/>
   </w:latentStyles>
   <w:style w:type="paragraph" w:default="1" w:styleId="Normal">
     <w:name w:val="Normal"/>
@@ -5443,7 +5543,7 @@
       <w:szCs w:val="18"/>
     </w:rPr>
   </w:style>
-  <w:style w:type="character" w:styleId="UnresolvedMention">
+  <w:style w:type="character" w:customStyle="1" w:styleId="UnresolvedMention">
     <w:name w:val="Unresolved Mention"/>
     <w:basedOn w:val="DefaultParagraphFont"/>
     <w:uiPriority w:val="99"/>
@@ -5746,7 +5846,7 @@
 </file>
 
 <file path=customXml/itemProps1.xml><?xml version="1.0" encoding="utf-8"?>
-<ds:datastoreItem xmlns:ds="http://schemas.openxmlformats.org/officeDocument/2006/customXml" ds:itemID="{62609221-0768-4FC5-ADFC-2906F22B4E00}">
+<ds:datastoreItem xmlns:ds="http://schemas.openxmlformats.org/officeDocument/2006/customXml" ds:itemID="{04F41BC9-9358-4F65-B504-3366CC7EEE46}">
   <ds:schemaRefs>
     <ds:schemaRef ds:uri="http://schemas.openxmlformats.org/officeDocument/2006/bibliography"/>
   </ds:schemaRefs>

</xml_diff>